<commit_message>
Added for total points justification
</commit_message>
<xml_diff>
--- a/Week 6/W06 Reflection.docx
+++ b/Week 6/W06 Reflection.docx
@@ -160,6 +160,12 @@
       </w:r>
       <w:r>
         <w:t xml:space="preserve"> </w:t>
+      </w:r>
+    </w:p>
+    <w:p/>
+    <w:p>
+      <w:r>
+        <w:t>I have answered 5 questions that are equivalent to 20 points each so that is a total of 100 points.</w:t>
       </w:r>
     </w:p>
     <w:sectPr>

</xml_diff>